<commit_message>
GitBook: [#79] Testfälle auf 2 Reduziert
</commit_message>
<xml_diff>
--- a/.gitbook/assets/Projektarbeit_M216_Projekt-Vorlage.docx
+++ b/.gitbook/assets/Projektarbeit_M216_Projekt-Vorlage.docx
@@ -13,7 +13,19 @@
         <w:rPr>
           <w:rFonts w:ascii="Arial" w:hAnsi="Arial" w:cs="Arial"/>
         </w:rPr>
+        <w:t>&gt;</w:t>
+      </w:r>
+      <w:r>
+        <w:rPr>
+          <w:rFonts w:ascii="Arial" w:hAnsi="Arial" w:cs="Arial"/>
+        </w:rPr>
         <w:t>PROJEKTTITEL</w:t>
+      </w:r>
+      <w:r>
+        <w:rPr>
+          <w:rFonts w:ascii="Arial" w:hAnsi="Arial" w:cs="Arial"/>
+        </w:rPr>
+        <w:t>&lt;</w:t>
       </w:r>
     </w:p>
     <w:p>
@@ -145,6 +157,9 @@
       </w:pPr>
       <w:r>
         <w:t>Kurzbeschreibung des Projektes</w:t>
+      </w:r>
+      <w:r>
+        <w:t xml:space="preserve"> (3 P.)</w:t>
       </w:r>
     </w:p>
     <w:tbl>
@@ -215,7 +230,7 @@
                           </pic:cNvPicPr>
                         </pic:nvPicPr>
                         <pic:blipFill>
-                          <a:blip r:embed="rId6"/>
+                          <a:blip r:embed="rId8"/>
                           <a:stretch>
                             <a:fillRect/>
                           </a:stretch>
@@ -304,6 +319,12 @@
       <w:r>
         <w:t>Zielsetzung</w:t>
       </w:r>
+      <w:r>
+        <w:t xml:space="preserve"> des Projektes</w:t>
+      </w:r>
+      <w:r>
+        <w:t xml:space="preserve"> (3 P.)</w:t>
+      </w:r>
     </w:p>
     <w:tbl>
       <w:tblPr>
@@ -373,7 +394,7 @@
                           </pic:cNvPicPr>
                         </pic:nvPicPr>
                         <pic:blipFill>
-                          <a:blip r:embed="rId6"/>
+                          <a:blip r:embed="rId8"/>
                           <a:stretch>
                             <a:fillRect/>
                           </a:stretch>
@@ -471,6 +492,9 @@
       <w:r>
         <w:t>Projektvisualisierung</w:t>
       </w:r>
+      <w:r>
+        <w:t xml:space="preserve"> (6 P.)</w:t>
+      </w:r>
     </w:p>
     <w:p>
       <w:pPr>
@@ -518,7 +542,7 @@
                     </pic:cNvPicPr>
                   </pic:nvPicPr>
                   <pic:blipFill>
-                    <a:blip r:embed="rId6"/>
+                    <a:blip r:embed="rId8"/>
                     <a:stretch>
                       <a:fillRect/>
                     </a:stretch>
@@ -556,7 +580,37 @@
           <w:sz w:val="18"/>
           <w:szCs w:val="18"/>
         </w:rPr>
-        <w:t>[Visualisiert euer Projekt und zeigt die Schnittstellen auf zu benutzen Systeme.]</w:t>
+        <w:t>[Visualisiert euer Projekt und zeigt die Schnittstellen auf zu benutzen Systeme.</w:t>
+      </w:r>
+      <w:r>
+        <w:rPr>
+          <w:rFonts w:cs="Arial"/>
+          <w:i/>
+          <w:color w:val="7F7F7F"/>
+          <w:sz w:val="18"/>
+          <w:szCs w:val="18"/>
+        </w:rPr>
+        <w:t xml:space="preserve"> Abgrenzungen</w:t>
+      </w:r>
+      <w:r>
+        <w:rPr>
+          <w:rFonts w:cs="Arial"/>
+          <w:i/>
+          <w:color w:val="7F7F7F"/>
+          <w:sz w:val="18"/>
+          <w:szCs w:val="18"/>
+        </w:rPr>
+        <w:t xml:space="preserve"> M5Stack zu «Kommunikation» zur «Cloud» vorhanden.</w:t>
+      </w:r>
+      <w:r>
+        <w:rPr>
+          <w:rFonts w:cs="Arial"/>
+          <w:i/>
+          <w:color w:val="7F7F7F"/>
+          <w:sz w:val="18"/>
+          <w:szCs w:val="18"/>
+        </w:rPr>
+        <w:t>]</w:t>
       </w:r>
     </w:p>
     <w:p>
@@ -599,6 +653,12 @@
         </w:rPr>
         <w:lastRenderedPageBreak/>
         <w:t>PLANUNG</w:t>
+      </w:r>
+      <w:r>
+        <w:rPr>
+          <w:rFonts w:cs="Arial"/>
+        </w:rPr>
+        <w:t xml:space="preserve"> (3 P.)</w:t>
       </w:r>
     </w:p>
     <w:tbl>
@@ -669,7 +729,7 @@
                           </pic:cNvPicPr>
                         </pic:nvPicPr>
                         <pic:blipFill>
-                          <a:blip r:embed="rId6"/>
+                          <a:blip r:embed="rId8"/>
                           <a:stretch>
                             <a:fillRect/>
                           </a:stretch>
@@ -1686,6 +1746,9 @@
       <w:r>
         <w:t>UI-M5Stack</w:t>
       </w:r>
+      <w:r>
+        <w:t xml:space="preserve"> (6 P.)</w:t>
+      </w:r>
     </w:p>
     <w:tbl>
       <w:tblPr>
@@ -1755,7 +1818,7 @@
                           </pic:cNvPicPr>
                         </pic:nvPicPr>
                         <pic:blipFill>
-                          <a:blip r:embed="rId6"/>
+                          <a:blip r:embed="rId8"/>
                           <a:stretch>
                             <a:fillRect/>
                           </a:stretch>
@@ -1860,6 +1923,9 @@
       <w:r>
         <w:t>Dashboard</w:t>
       </w:r>
+      <w:r>
+        <w:t xml:space="preserve"> (6 P.)</w:t>
+      </w:r>
     </w:p>
     <w:tbl>
       <w:tblPr>
@@ -1929,7 +1995,7 @@
                           </pic:cNvPicPr>
                         </pic:nvPicPr>
                         <pic:blipFill>
-                          <a:blip r:embed="rId6"/>
+                          <a:blip r:embed="rId8"/>
                           <a:stretch>
                             <a:fillRect/>
                           </a:stretch>
@@ -2017,6 +2083,12 @@
         </w:rPr>
         <w:t>TECH-Dokumentation</w:t>
       </w:r>
+      <w:r>
+        <w:rPr>
+          <w:rFonts w:cs="Arial"/>
+        </w:rPr>
+        <w:t xml:space="preserve"> (6 P.)</w:t>
+      </w:r>
     </w:p>
     <w:tbl>
       <w:tblPr>
@@ -2086,7 +2158,7 @@
                           </pic:cNvPicPr>
                         </pic:nvPicPr>
                         <pic:blipFill>
-                          <a:blip r:embed="rId6"/>
+                          <a:blip r:embed="rId8"/>
                           <a:stretch>
                             <a:fillRect/>
                           </a:stretch>
@@ -2199,19 +2271,7 @@
           <w:rFonts w:cs="Arial"/>
         </w:rPr>
         <w:br/>
-        <w:t>&gt;</w:t>
-      </w:r>
-      <w:r>
-        <w:rPr>
-          <w:rFonts w:cs="Arial"/>
-        </w:rPr>
-        <w:t>TECH-Dokumentation</w:t>
-      </w:r>
-      <w:r>
-        <w:rPr>
-          <w:rFonts w:cs="Arial"/>
-        </w:rPr>
-        <w:t xml:space="preserve"> einfügen&lt;</w:t>
+        <w:t>&gt;TECH-Dokumentation einfügen&lt;</w:t>
       </w:r>
     </w:p>
     <w:p/>
@@ -2227,6 +2287,12 @@
           <w:rFonts w:cs="Arial"/>
         </w:rPr>
         <w:t>TESTING</w:t>
+      </w:r>
+      <w:r>
+        <w:rPr>
+          <w:rFonts w:cs="Arial"/>
+        </w:rPr>
+        <w:t xml:space="preserve"> (4 P.)</w:t>
       </w:r>
     </w:p>
     <w:tbl>
@@ -2297,7 +2363,7 @@
                           </pic:cNvPicPr>
                         </pic:nvPicPr>
                         <pic:blipFill>
-                          <a:blip r:embed="rId6"/>
+                          <a:blip r:embed="rId8"/>
                           <a:stretch>
                             <a:fillRect/>
                           </a:stretch>
@@ -2429,6 +2495,12 @@
         <w:br/>
         <w:t>SECURITY</w:t>
       </w:r>
+      <w:r>
+        <w:rPr>
+          <w:rFonts w:cs="Arial"/>
+        </w:rPr>
+        <w:t xml:space="preserve"> (4 P.)</w:t>
+      </w:r>
     </w:p>
     <w:tbl>
       <w:tblPr>
@@ -2498,7 +2570,7 @@
                           </pic:cNvPicPr>
                         </pic:nvPicPr>
                         <pic:blipFill>
-                          <a:blip r:embed="rId6"/>
+                          <a:blip r:embed="rId8"/>
                           <a:stretch>
                             <a:fillRect/>
                           </a:stretch>
@@ -2618,6 +2690,12 @@
         </w:rPr>
         <w:t>FAZIT</w:t>
       </w:r>
+      <w:r>
+        <w:rPr>
+          <w:rFonts w:cs="Arial"/>
+        </w:rPr>
+        <w:t xml:space="preserve"> (3 P.)</w:t>
+      </w:r>
     </w:p>
     <w:tbl>
       <w:tblPr>
@@ -2687,7 +2765,7 @@
                           </pic:cNvPicPr>
                         </pic:nvPicPr>
                         <pic:blipFill>
-                          <a:blip r:embed="rId6"/>
+                          <a:blip r:embed="rId8"/>
                           <a:stretch>
                             <a:fillRect/>
                           </a:stretch>
@@ -2799,6 +2877,18 @@
         </w:rPr>
         <w:t>ANHÄNGE</w:t>
       </w:r>
+      <w:r>
+        <w:rPr>
+          <w:rFonts w:cs="Arial"/>
+        </w:rPr>
+        <w:t xml:space="preserve"> (5 P.</w:t>
+      </w:r>
+      <w:r>
+        <w:rPr>
+          <w:rFonts w:cs="Arial"/>
+        </w:rPr>
+        <w:t>)</w:t>
+      </w:r>
     </w:p>
     <w:p>
       <w:pPr>
@@ -2825,6 +2915,58 @@
           <w:rFonts w:cs="Arial"/>
         </w:rPr>
         <w:t>&gt;Printscreen des fertigen UI-M5Stack&lt;</w:t>
+      </w:r>
+    </w:p>
+    <w:p>
+      <w:pPr>
+        <w:rPr>
+          <w:rFonts w:cs="Arial"/>
+        </w:rPr>
+      </w:pPr>
+      <w:r>
+        <w:rPr>
+          <w:rFonts w:cs="Arial"/>
+        </w:rPr>
+        <w:t xml:space="preserve">&gt;Printscreen </w:t>
+      </w:r>
+      <w:r>
+        <w:rPr>
+          <w:rFonts w:cs="Arial"/>
+        </w:rPr>
+        <w:t>des fertigen Dashboards</w:t>
+      </w:r>
+      <w:r>
+        <w:rPr>
+          <w:rFonts w:cs="Arial"/>
+        </w:rPr>
+        <w:t>&lt;</w:t>
+      </w:r>
+    </w:p>
+    <w:p>
+      <w:pPr>
+        <w:rPr>
+          <w:rFonts w:cs="Arial"/>
+        </w:rPr>
+      </w:pPr>
+      <w:r>
+        <w:rPr>
+          <w:rFonts w:cs="Arial"/>
+        </w:rPr>
+        <w:t xml:space="preserve">&gt;Projekt-file *.m5f auf </w:t>
+      </w:r>
+      <w:proofErr w:type="spellStart"/>
+      <w:r>
+        <w:rPr>
+          <w:rFonts w:cs="Arial"/>
+        </w:rPr>
+        <w:t>Moodle</w:t>
+      </w:r>
+      <w:proofErr w:type="spellEnd"/>
+      <w:r>
+        <w:rPr>
+          <w:rFonts w:cs="Arial"/>
+        </w:rPr>
+        <w:t xml:space="preserve"> hochladen&lt;</w:t>
       </w:r>
       <w:bookmarkStart w:id="0" w:name="_GoBack"/>
       <w:bookmarkEnd w:id="0"/>
@@ -2839,13 +2981,20 @@
         <w:rPr>
           <w:rFonts w:cs="Arial"/>
         </w:rPr>
-        <w:t xml:space="preserve">&gt;Printscreen </w:t>
-      </w:r>
-      <w:r>
-        <w:rPr>
-          <w:rFonts w:cs="Arial"/>
-        </w:rPr>
-        <w:t>des fertigen Dashboards</w:t>
+        <w:t xml:space="preserve">&gt;Weitere nötige Projektdateien (Bilder, Audiofiles </w:t>
+      </w:r>
+      <w:proofErr w:type="gramStart"/>
+      <w:r>
+        <w:rPr>
+          <w:rFonts w:cs="Arial"/>
+        </w:rPr>
+        <w:t>etc.</w:t>
+      </w:r>
+      <w:r>
+        <w:rPr>
+          <w:rFonts w:cs="Arial"/>
+        </w:rPr>
+        <w:t>)</w:t>
       </w:r>
       <w:r>
         <w:rPr>
@@ -2853,23 +3002,11 @@
         </w:rPr>
         <w:t>&lt;</w:t>
       </w:r>
-    </w:p>
-    <w:p>
-      <w:pPr>
-        <w:rPr>
-          <w:rFonts w:cs="Arial"/>
-        </w:rPr>
-      </w:pPr>
-      <w:r>
-        <w:rPr>
-          <w:rFonts w:cs="Arial"/>
-        </w:rPr>
-        <w:t>&gt;Projekt-file *.m5f auf Moodle hochladen&lt;</w:t>
-      </w:r>
+      <w:proofErr w:type="gramEnd"/>
     </w:p>
     <w:p/>
     <w:sectPr>
-      <w:footerReference w:type="default" r:id="rId7"/>
+      <w:footerReference w:type="default" r:id="rId9"/>
       <w:endnotePr>
         <w:numFmt w:val="decimal"/>
       </w:endnotePr>
@@ -2879,6 +3016,31 @@
     </w:sectPr>
   </w:body>
 </w:document>
+</file>
+
+<file path=word/endnotes.xml><?xml version="1.0" encoding="utf-8"?>
+<w:endnotes xmlns:wpc="http://schemas.microsoft.com/office/word/2010/wordprocessingCanvas" xmlns:cx="http://schemas.microsoft.com/office/drawing/2014/chartex" xmlns:cx1="http://schemas.microsoft.com/office/drawing/2015/9/8/chartex" xmlns:cx2="http://schemas.microsoft.com/office/drawing/2015/10/21/chartex" xmlns:cx3="http://schemas.microsoft.com/office/drawing/2016/5/9/chartex" xmlns:cx4="http://schemas.microsoft.com/office/drawing/2016/5/10/chartex" xmlns:cx5="http://schemas.microsoft.com/office/drawing/2016/5/11/chartex" xmlns:cx6="http://schemas.microsoft.com/office/drawing/2016/5/12/chartex" xmlns:cx7="http://schemas.microsoft.com/office/drawing/2016/5/13/chartex" xmlns:cx8="http://schemas.microsoft.com/office/drawing/2016/5/14/chartex" xmlns:mc="http://schemas.openxmlformats.org/markup-compatibility/2006" xmlns:aink="http://schemas.microsoft.com/office/drawing/2016/ink" xmlns:am3d="http://schemas.microsoft.com/office/drawing/2017/model3d" xmlns:o="urn:schemas-microsoft-com:office:office" xmlns:r="http://schemas.openxmlformats.org/officeDocument/2006/relationships" xmlns:m="http://schemas.openxmlformats.org/officeDocument/2006/math" xmlns:v="urn:schemas-microsoft-com:vml" xmlns:wp14="http://schemas.microsoft.com/office/word/2010/wordprocessingDrawing" xmlns:wp="http://schemas.openxmlformats.org/drawingml/2006/wordprocessingDrawing" xmlns:w10="urn:schemas-microsoft-com:office:word" xmlns:w="http://schemas.openxmlformats.org/wordprocessingml/2006/main" xmlns:w14="http://schemas.microsoft.com/office/word/2010/wordml" xmlns:w15="http://schemas.microsoft.com/office/word/2012/wordml" xmlns:w16cid="http://schemas.microsoft.com/office/word/2016/wordml/cid" xmlns:w16se="http://schemas.microsoft.com/office/word/2015/wordml/symex" xmlns:wpg="http://schemas.microsoft.com/office/word/2010/wordprocessingGroup" xmlns:wpi="http://schemas.microsoft.com/office/word/2010/wordprocessingInk" xmlns:wne="http://schemas.microsoft.com/office/word/2006/wordml" xmlns:wps="http://schemas.microsoft.com/office/word/2010/wordprocessingShape" mc:Ignorable="w14 w15 w16se w16cid wp14">
+  <w:endnote w:type="separator" w:id="-1">
+    <w:p>
+      <w:pPr>
+        <w:spacing w:after="0" w:line="240" w:lineRule="auto"/>
+      </w:pPr>
+      <w:r>
+        <w:separator/>
+      </w:r>
+    </w:p>
+  </w:endnote>
+  <w:endnote w:type="continuationSeparator" w:id="0">
+    <w:p>
+      <w:pPr>
+        <w:spacing w:after="0" w:line="240" w:lineRule="auto"/>
+      </w:pPr>
+      <w:r>
+        <w:continuationSeparator/>
+      </w:r>
+    </w:p>
+  </w:endnote>
+</w:endnotes>
 </file>
 
 <file path=word/footer1.xml><?xml version="1.0" encoding="utf-8"?>
@@ -2897,6 +3059,31 @@
 </w:ftr>
 </file>
 
+<file path=word/footnotes.xml><?xml version="1.0" encoding="utf-8"?>
+<w:footnotes xmlns:wpc="http://schemas.microsoft.com/office/word/2010/wordprocessingCanvas" xmlns:cx="http://schemas.microsoft.com/office/drawing/2014/chartex" xmlns:cx1="http://schemas.microsoft.com/office/drawing/2015/9/8/chartex" xmlns:cx2="http://schemas.microsoft.com/office/drawing/2015/10/21/chartex" xmlns:cx3="http://schemas.microsoft.com/office/drawing/2016/5/9/chartex" xmlns:cx4="http://schemas.microsoft.com/office/drawing/2016/5/10/chartex" xmlns:cx5="http://schemas.microsoft.com/office/drawing/2016/5/11/chartex" xmlns:cx6="http://schemas.microsoft.com/office/drawing/2016/5/12/chartex" xmlns:cx7="http://schemas.microsoft.com/office/drawing/2016/5/13/chartex" xmlns:cx8="http://schemas.microsoft.com/office/drawing/2016/5/14/chartex" xmlns:mc="http://schemas.openxmlformats.org/markup-compatibility/2006" xmlns:aink="http://schemas.microsoft.com/office/drawing/2016/ink" xmlns:am3d="http://schemas.microsoft.com/office/drawing/2017/model3d" xmlns:o="urn:schemas-microsoft-com:office:office" xmlns:r="http://schemas.openxmlformats.org/officeDocument/2006/relationships" xmlns:m="http://schemas.openxmlformats.org/officeDocument/2006/math" xmlns:v="urn:schemas-microsoft-com:vml" xmlns:wp14="http://schemas.microsoft.com/office/word/2010/wordprocessingDrawing" xmlns:wp="http://schemas.openxmlformats.org/drawingml/2006/wordprocessingDrawing" xmlns:w10="urn:schemas-microsoft-com:office:word" xmlns:w="http://schemas.openxmlformats.org/wordprocessingml/2006/main" xmlns:w14="http://schemas.microsoft.com/office/word/2010/wordml" xmlns:w15="http://schemas.microsoft.com/office/word/2012/wordml" xmlns:w16cid="http://schemas.microsoft.com/office/word/2016/wordml/cid" xmlns:w16se="http://schemas.microsoft.com/office/word/2015/wordml/symex" xmlns:wpg="http://schemas.microsoft.com/office/word/2010/wordprocessingGroup" xmlns:wpi="http://schemas.microsoft.com/office/word/2010/wordprocessingInk" xmlns:wne="http://schemas.microsoft.com/office/word/2006/wordml" xmlns:wps="http://schemas.microsoft.com/office/word/2010/wordprocessingShape" mc:Ignorable="w14 w15 w16se w16cid wp14">
+  <w:footnote w:type="separator" w:id="-1">
+    <w:p>
+      <w:pPr>
+        <w:spacing w:after="0" w:line="240" w:lineRule="auto"/>
+      </w:pPr>
+      <w:r>
+        <w:separator/>
+      </w:r>
+    </w:p>
+  </w:footnote>
+  <w:footnote w:type="continuationSeparator" w:id="0">
+    <w:p>
+      <w:pPr>
+        <w:spacing w:after="0" w:line="240" w:lineRule="auto"/>
+      </w:pPr>
+      <w:r>
+        <w:continuationSeparator/>
+      </w:r>
+    </w:p>
+  </w:footnote>
+</w:footnotes>
+</file>
+
 <file path=word/numbering.xml><?xml version="1.0" encoding="utf-8"?>
 <w:numbering xmlns:wpc="http://schemas.microsoft.com/office/word/2010/wordprocessingCanvas" xmlns:cx="http://schemas.microsoft.com/office/drawing/2014/chartex" xmlns:cx1="http://schemas.microsoft.com/office/drawing/2015/9/8/chartex" xmlns:cx2="http://schemas.microsoft.com/office/drawing/2015/10/21/chartex" xmlns:cx3="http://schemas.microsoft.com/office/drawing/2016/5/9/chartex" xmlns:cx4="http://schemas.microsoft.com/office/drawing/2016/5/10/chartex" xmlns:cx5="http://schemas.microsoft.com/office/drawing/2016/5/11/chartex" xmlns:cx6="http://schemas.microsoft.com/office/drawing/2016/5/12/chartex" xmlns:cx7="http://schemas.microsoft.com/office/drawing/2016/5/13/chartex" xmlns:cx8="http://schemas.microsoft.com/office/drawing/2016/5/14/chartex" xmlns:mc="http://schemas.openxmlformats.org/markup-compatibility/2006" xmlns:aink="http://schemas.microsoft.com/office/drawing/2016/ink" xmlns:am3d="http://schemas.microsoft.com/office/drawing/2017/model3d" xmlns:o="urn:schemas-microsoft-com:office:office" xmlns:r="http://schemas.openxmlformats.org/officeDocument/2006/relationships" xmlns:m="http://schemas.openxmlformats.org/officeDocument/2006/math" xmlns:v="urn:schemas-microsoft-com:vml" xmlns:wp14="http://schemas.microsoft.com/office/word/2010/wordprocessingDrawing" xmlns:wp="http://schemas.openxmlformats.org/drawingml/2006/wordprocessingDrawing" xmlns:w10="urn:schemas-microsoft-com:office:word" xmlns:w="http://schemas.openxmlformats.org/wordprocessingml/2006/main" xmlns:w14="http://schemas.microsoft.com/office/word/2010/wordml" xmlns:w15="http://schemas.microsoft.com/office/word/2012/wordml" xmlns:w16cid="http://schemas.microsoft.com/office/word/2016/wordml/cid" xmlns:w16se="http://schemas.microsoft.com/office/word/2015/wordml/symex" xmlns:wpg="http://schemas.microsoft.com/office/word/2010/wordprocessingGroup" xmlns:wpi="http://schemas.microsoft.com/office/word/2010/wordprocessingInk" xmlns:wne="http://schemas.microsoft.com/office/word/2006/wordml" xmlns:wps="http://schemas.microsoft.com/office/word/2010/wordprocessingShape" mc:Ignorable="w14 w15 w16se w16cid wp14">
   <w:abstractNum w:abstractNumId="0" w15:restartNumberingAfterBreak="0">
@@ -3011,8 +3198,123 @@
       </w:rPr>
     </w:lvl>
   </w:abstractNum>
+  <w:abstractNum w:abstractNumId="1" w15:restartNumberingAfterBreak="0">
+    <w:nsid w:val="079B6F8E"/>
+    <w:multiLevelType w:val="hybridMultilevel"/>
+    <w:tmpl w:val="2F2C139E"/>
+    <w:lvl w:ilvl="0" w:tplc="FA6CA89E">
+      <w:numFmt w:val="bullet"/>
+      <w:lvlText w:val=""/>
+      <w:lvlJc w:val="left"/>
+      <w:pPr>
+        <w:ind w:left="1080" w:hanging="720"/>
+      </w:pPr>
+      <w:rPr>
+        <w:rFonts w:ascii="Wingdings" w:eastAsia="Calibri Light" w:hAnsi="Wingdings" w:cs="Arial" w:hint="default"/>
+      </w:rPr>
+    </w:lvl>
+    <w:lvl w:ilvl="1" w:tplc="08070003" w:tentative="1">
+      <w:start w:val="1"/>
+      <w:numFmt w:val="bullet"/>
+      <w:lvlText w:val="o"/>
+      <w:lvlJc w:val="left"/>
+      <w:pPr>
+        <w:ind w:left="1440" w:hanging="360"/>
+      </w:pPr>
+      <w:rPr>
+        <w:rFonts w:ascii="Courier New" w:hAnsi="Courier New" w:cs="Courier New" w:hint="default"/>
+      </w:rPr>
+    </w:lvl>
+    <w:lvl w:ilvl="2" w:tplc="08070005" w:tentative="1">
+      <w:start w:val="1"/>
+      <w:numFmt w:val="bullet"/>
+      <w:lvlText w:val=""/>
+      <w:lvlJc w:val="left"/>
+      <w:pPr>
+        <w:ind w:left="2160" w:hanging="360"/>
+      </w:pPr>
+      <w:rPr>
+        <w:rFonts w:ascii="Wingdings" w:hAnsi="Wingdings" w:hint="default"/>
+      </w:rPr>
+    </w:lvl>
+    <w:lvl w:ilvl="3" w:tplc="08070001" w:tentative="1">
+      <w:start w:val="1"/>
+      <w:numFmt w:val="bullet"/>
+      <w:lvlText w:val=""/>
+      <w:lvlJc w:val="left"/>
+      <w:pPr>
+        <w:ind w:left="2880" w:hanging="360"/>
+      </w:pPr>
+      <w:rPr>
+        <w:rFonts w:ascii="Symbol" w:hAnsi="Symbol" w:hint="default"/>
+      </w:rPr>
+    </w:lvl>
+    <w:lvl w:ilvl="4" w:tplc="08070003" w:tentative="1">
+      <w:start w:val="1"/>
+      <w:numFmt w:val="bullet"/>
+      <w:lvlText w:val="o"/>
+      <w:lvlJc w:val="left"/>
+      <w:pPr>
+        <w:ind w:left="3600" w:hanging="360"/>
+      </w:pPr>
+      <w:rPr>
+        <w:rFonts w:ascii="Courier New" w:hAnsi="Courier New" w:cs="Courier New" w:hint="default"/>
+      </w:rPr>
+    </w:lvl>
+    <w:lvl w:ilvl="5" w:tplc="08070005" w:tentative="1">
+      <w:start w:val="1"/>
+      <w:numFmt w:val="bullet"/>
+      <w:lvlText w:val=""/>
+      <w:lvlJc w:val="left"/>
+      <w:pPr>
+        <w:ind w:left="4320" w:hanging="360"/>
+      </w:pPr>
+      <w:rPr>
+        <w:rFonts w:ascii="Wingdings" w:hAnsi="Wingdings" w:hint="default"/>
+      </w:rPr>
+    </w:lvl>
+    <w:lvl w:ilvl="6" w:tplc="08070001" w:tentative="1">
+      <w:start w:val="1"/>
+      <w:numFmt w:val="bullet"/>
+      <w:lvlText w:val=""/>
+      <w:lvlJc w:val="left"/>
+      <w:pPr>
+        <w:ind w:left="5040" w:hanging="360"/>
+      </w:pPr>
+      <w:rPr>
+        <w:rFonts w:ascii="Symbol" w:hAnsi="Symbol" w:hint="default"/>
+      </w:rPr>
+    </w:lvl>
+    <w:lvl w:ilvl="7" w:tplc="08070003" w:tentative="1">
+      <w:start w:val="1"/>
+      <w:numFmt w:val="bullet"/>
+      <w:lvlText w:val="o"/>
+      <w:lvlJc w:val="left"/>
+      <w:pPr>
+        <w:ind w:left="5760" w:hanging="360"/>
+      </w:pPr>
+      <w:rPr>
+        <w:rFonts w:ascii="Courier New" w:hAnsi="Courier New" w:cs="Courier New" w:hint="default"/>
+      </w:rPr>
+    </w:lvl>
+    <w:lvl w:ilvl="8" w:tplc="08070005" w:tentative="1">
+      <w:start w:val="1"/>
+      <w:numFmt w:val="bullet"/>
+      <w:lvlText w:val=""/>
+      <w:lvlJc w:val="left"/>
+      <w:pPr>
+        <w:ind w:left="6480" w:hanging="360"/>
+      </w:pPr>
+      <w:rPr>
+        <w:rFonts w:ascii="Wingdings" w:hAnsi="Wingdings" w:hint="default"/>
+      </w:rPr>
+    </w:lvl>
+  </w:abstractNum>
   <w:num w:numId="1">
     <w:abstractNumId w:val="0"/>
+  </w:num>
+  <w:num w:numId="2">
+    <w:abstractNumId w:val="1"/>
   </w:num>
 </w:numbering>
 </file>
@@ -3690,6 +3992,37 @@
       <w:contextualSpacing/>
     </w:pPr>
   </w:style>
+  <w:style w:type="paragraph" w:styleId="Sprechblasentext">
+    <w:name w:val="Balloon Text"/>
+    <w:basedOn w:val="Standard"/>
+    <w:link w:val="SprechblasentextZchn"/>
+    <w:uiPriority w:val="99"/>
+    <w:semiHidden/>
+    <w:unhideWhenUsed/>
+    <w:rsid w:val="00FC7BCB"/>
+    <w:pPr>
+      <w:spacing w:after="0" w:line="240" w:lineRule="auto"/>
+    </w:pPr>
+    <w:rPr>
+      <w:rFonts w:ascii="Segoe UI" w:hAnsi="Segoe UI" w:cs="Segoe UI"/>
+      <w:sz w:val="18"/>
+      <w:szCs w:val="18"/>
+    </w:rPr>
+  </w:style>
+  <w:style w:type="character" w:customStyle="1" w:styleId="SprechblasentextZchn">
+    <w:name w:val="Sprechblasentext Zchn"/>
+    <w:basedOn w:val="Absatz-Standardschriftart"/>
+    <w:link w:val="Sprechblasentext"/>
+    <w:uiPriority w:val="99"/>
+    <w:semiHidden/>
+    <w:rsid w:val="00FC7BCB"/>
+    <w:rPr>
+      <w:rFonts w:ascii="Segoe UI" w:eastAsia="Calibri" w:hAnsi="Segoe UI" w:cs="Segoe UI"/>
+      <w:sz w:val="18"/>
+      <w:szCs w:val="18"/>
+      <w:lang w:eastAsia="zh-CN"/>
+    </w:rPr>
+  </w:style>
 </w:styles>
 </file>
 
@@ -3993,7 +4326,7 @@
 </file>
 
 <file path=customXml/itemProps1.xml><?xml version="1.0" encoding="utf-8"?>
-<ds:datastoreItem xmlns:ds="http://schemas.openxmlformats.org/officeDocument/2006/customXml" ds:itemID="{75F44812-057F-42F5-B88C-160A950F4D79}">
+<ds:datastoreItem xmlns:ds="http://schemas.openxmlformats.org/officeDocument/2006/customXml" ds:itemID="{AD62FB32-45BD-434C-9949-F7C8B0C6CA8D}">
   <ds:schemaRefs>
     <ds:schemaRef ds:uri="http://schemas.openxmlformats.org/officeDocument/2006/bibliography"/>
   </ds:schemaRefs>

</xml_diff>